<commit_message>
feat(vuejs): head level modify
</commit_message>
<xml_diff>
--- a/dist/ch1-fundamental/docx/main.docx
+++ b/dist/ch1-fundamental/docx/main.docx
@@ -24177,7 +24177,7 @@
     </w:lvl>
   </w:abstractNum>
   <w:abstractNum w:abstractNumId="990">
-    <w:nsid w:val="de1a1b41"/>
+    <w:nsid w:val="45a17a05"/>
     <w:multiLevelType w:val="multilevel"/>
     <w:lvl w:ilvl="0">
       <w:numFmt w:val="bullet"/>
@@ -24258,7 +24258,7 @@
     </w:lvl>
   </w:abstractNum>
   <w:abstractNum w:abstractNumId="99411">
-    <w:nsid w:val="dd343a9f"/>
+    <w:nsid w:val="1665ea06"/>
     <w:multiLevelType w:val="multilevel"/>
     <w:lvl w:ilvl="0">
       <w:start w:val="1"/>
@@ -24346,7 +24346,7 @@
     </w:lvl>
   </w:abstractNum>
   <w:abstractNum w:abstractNumId="991">
-    <w:nsid w:val="42eab6d1"/>
+    <w:nsid w:val="d1cf6ded"/>
     <w:multiLevelType w:val="multilevel"/>
     <w:lvl w:ilvl="0">
       <w:numFmt w:val="bullet"/>

</xml_diff>